<commit_message>
Link Git en archivo word
</commit_message>
<xml_diff>
--- a/Informe Final_TC2_LuisUrbina_AndrésMora.docx
+++ b/Informe Final_TC2_LuisUrbina_AndrésMora.docx
@@ -231,6 +231,35 @@
           <w:sz w:val="28"/>
         </w:rPr>
       </w:pPr>
+      <w:r>
+        <w:rPr>
+          <w:sz w:val="28"/>
+        </w:rPr>
+        <w:t xml:space="preserve">GitHub: </w:t>
+      </w:r>
+      <w:hyperlink r:id="rId9" w:history="1">
+        <w:r>
+          <w:rPr>
+            <w:rStyle w:val="Hipervnculo"/>
+            <w:sz w:val="28"/>
+          </w:rPr>
+          <w:t>https://github.com/L</w:t>
+        </w:r>
+        <w:r>
+          <w:rPr>
+            <w:rStyle w:val="Hipervnculo"/>
+            <w:sz w:val="28"/>
+          </w:rPr>
+          <w:t>U</w:t>
+        </w:r>
+        <w:r>
+          <w:rPr>
+            <w:rStyle w:val="Hipervnculo"/>
+            <w:sz w:val="28"/>
+          </w:rPr>
+          <w:t>ISGM1501/BD_TC2</w:t>
+        </w:r>
+      </w:hyperlink>
     </w:p>
     <w:p>
       <w:pPr>
@@ -240,12 +269,6 @@
           <w:sz w:val="28"/>
         </w:rPr>
       </w:pPr>
-      <w:r>
-        <w:rPr>
-          <w:sz w:val="28"/>
-        </w:rPr>
-        <w:t>Profesor:</w:t>
-      </w:r>
     </w:p>
     <w:p>
       <w:pPr>
@@ -259,13 +282,7 @@
         <w:rPr>
           <w:sz w:val="28"/>
         </w:rPr>
-        <w:t xml:space="preserve">Kenneth Roberto Obando </w:t>
-      </w:r>
-      <w:r>
-        <w:rPr>
-          <w:sz w:val="28"/>
-        </w:rPr>
-        <w:t>Rodríguez</w:t>
+        <w:t>Profesor:</w:t>
       </w:r>
     </w:p>
     <w:p>
@@ -276,11 +293,22 @@
           <w:sz w:val="28"/>
         </w:rPr>
       </w:pPr>
+      <w:r>
+        <w:rPr>
+          <w:sz w:val="28"/>
+        </w:rPr>
+        <w:t xml:space="preserve">Kenneth Roberto Obando </w:t>
+      </w:r>
+      <w:r>
+        <w:rPr>
+          <w:sz w:val="28"/>
+        </w:rPr>
+        <w:t>Rodríguez</w:t>
+      </w:r>
     </w:p>
     <w:p>
       <w:pPr>
         <w:ind w:firstLine="0"/>
-        <w:jc w:val="center"/>
         <w:rPr>
           <w:sz w:val="28"/>
         </w:rPr>
@@ -2069,8 +2097,67 @@
       </w:pPr>
       <w:r>
         <w:rPr>
-          <w:lang w:val="es-MX"/>
-        </w:rPr>
+          <w:noProof/>
+          <w:lang w:val="es-MX"/>
+        </w:rPr>
+        <w:drawing>
+          <wp:inline distT="0" distB="0" distL="0" distR="0" wp14:anchorId="0E15A4EB" wp14:editId="1368A78F">
+            <wp:extent cx="4448907" cy="2374862"/>
+            <wp:effectExtent l="0" t="0" r="0" b="0"/>
+            <wp:docPr id="613709414" name="Imagen 1"/>
+            <wp:cNvGraphicFramePr>
+              <a:graphicFrameLocks xmlns:a="http://schemas.openxmlformats.org/drawingml/2006/main" noChangeAspect="1"/>
+            </wp:cNvGraphicFramePr>
+            <a:graphic xmlns:a="http://schemas.openxmlformats.org/drawingml/2006/main">
+              <a:graphicData uri="http://schemas.openxmlformats.org/drawingml/2006/picture">
+                <pic:pic xmlns:pic="http://schemas.openxmlformats.org/drawingml/2006/picture">
+                  <pic:nvPicPr>
+                    <pic:cNvPr id="0" name="Picture 2"/>
+                    <pic:cNvPicPr>
+                      <a:picLocks noChangeAspect="1" noChangeArrowheads="1"/>
+                    </pic:cNvPicPr>
+                  </pic:nvPicPr>
+                  <pic:blipFill>
+                    <a:blip r:embed="rId10" cstate="print">
+                      <a:extLst>
+                        <a:ext uri="{28A0092B-C50C-407E-A947-70E740481C1C}">
+                          <a14:useLocalDpi xmlns:a14="http://schemas.microsoft.com/office/drawing/2010/main" val="0"/>
+                        </a:ext>
+                      </a:extLst>
+                    </a:blip>
+                    <a:srcRect/>
+                    <a:stretch>
+                      <a:fillRect/>
+                    </a:stretch>
+                  </pic:blipFill>
+                  <pic:spPr bwMode="auto">
+                    <a:xfrm>
+                      <a:off x="0" y="0"/>
+                      <a:ext cx="4465975" cy="2383973"/>
+                    </a:xfrm>
+                    <a:prstGeom prst="rect">
+                      <a:avLst/>
+                    </a:prstGeom>
+                    <a:noFill/>
+                  </pic:spPr>
+                </pic:pic>
+              </a:graphicData>
+            </a:graphic>
+          </wp:inline>
+        </w:drawing>
+      </w:r>
+    </w:p>
+    <w:p>
+      <w:pPr>
+        <w:rPr>
+          <w:lang w:val="es-MX"/>
+        </w:rPr>
+      </w:pPr>
+      <w:r>
+        <w:rPr>
+          <w:lang w:val="es-MX"/>
+        </w:rPr>
+        <w:lastRenderedPageBreak/>
         <w:t xml:space="preserve">El diagrama de arquitectura muestra la configuración de Log </w:t>
       </w:r>
       <w:proofErr w:type="spellStart"/>
@@ -2119,144 +2206,144 @@
         <w:rPr>
           <w:lang w:val="es-MX"/>
         </w:rPr>
+        <w:t>Los contenedores están configurados para permitir la conexión a través de puertos específicos (</w:t>
+      </w:r>
+      <w:r>
+        <w:rPr>
+          <w:lang w:val="es-MX"/>
+        </w:rPr>
+        <w:t>1435</w:t>
+      </w:r>
+      <w:r>
+        <w:rPr>
+          <w:lang w:val="es-MX"/>
+        </w:rPr>
+        <w:t xml:space="preserve"> para la primaria y </w:t>
+      </w:r>
+      <w:r>
+        <w:rPr>
+          <w:lang w:val="es-MX"/>
+        </w:rPr>
+        <w:t>1436</w:t>
+      </w:r>
+      <w:r>
+        <w:rPr>
+          <w:lang w:val="es-MX"/>
+        </w:rPr>
+        <w:t xml:space="preserve"> para la secundaria), asegurando la replicación continua y sincronización de los datos mediante la transferencia de logs de transacciones.</w:t>
+      </w:r>
+    </w:p>
+    <w:p>
+      <w:pPr>
+        <w:rPr>
+          <w:lang w:val="es-MX"/>
+        </w:rPr>
+      </w:pPr>
+    </w:p>
+    <w:p>
+      <w:pPr>
+        <w:pStyle w:val="Ttulo1"/>
+        <w:rPr>
+          <w:lang w:val="es-MX"/>
+        </w:rPr>
+      </w:pPr>
+      <w:bookmarkStart w:id="4" w:name="_Toc177031671"/>
+      <w:r>
+        <w:rPr>
+          <w:lang w:val="es-MX"/>
+        </w:rPr>
+        <w:t>Resultados de Pruebas</w:t>
+      </w:r>
+      <w:bookmarkEnd w:id="4"/>
+    </w:p>
+    <w:p>
+      <w:pPr>
+        <w:rPr>
+          <w:lang w:val="es-MX"/>
+        </w:rPr>
+      </w:pPr>
+      <w:r>
+        <w:rPr>
+          <w:lang w:val="es-MX"/>
+        </w:rPr>
+        <w:t xml:space="preserve">Las pruebas realizadas incluyeron la inserción de datos en la base de datos primaria y la verificación de la replicación de estos datos en la secundaria. Se forzaron </w:t>
+      </w:r>
+      <w:proofErr w:type="spellStart"/>
+      <w:r>
+        <w:rPr>
+          <w:lang w:val="es-MX"/>
+        </w:rPr>
+        <w:t>backups</w:t>
+      </w:r>
+      <w:proofErr w:type="spellEnd"/>
+      <w:r>
+        <w:rPr>
+          <w:lang w:val="es-MX"/>
+        </w:rPr>
+        <w:t xml:space="preserve"> y restauraciones manuales para validar la sincronización continua de la base de datos secundaria con los logs de transacciones del primario.</w:t>
+      </w:r>
+    </w:p>
+    <w:p>
+      <w:pPr>
+        <w:rPr>
+          <w:lang w:val="es-MX"/>
+        </w:rPr>
+      </w:pPr>
+    </w:p>
+    <w:p>
+      <w:pPr>
+        <w:rPr>
+          <w:lang w:val="es-MX"/>
+        </w:rPr>
+      </w:pPr>
+      <w:r>
+        <w:rPr>
+          <w:lang w:val="es-MX"/>
+        </w:rPr>
+        <w:t xml:space="preserve">Las pruebas también incluyeron la simulación de un fallo en la instancia primaria deteniendo el contenedor </w:t>
+      </w:r>
+      <w:proofErr w:type="spellStart"/>
+      <w:r>
+        <w:rPr>
+          <w:lang w:val="es-MX"/>
+        </w:rPr>
+        <w:t>mssql_primary</w:t>
+      </w:r>
+      <w:proofErr w:type="spellEnd"/>
+      <w:r>
+        <w:rPr>
+          <w:lang w:val="es-MX"/>
+        </w:rPr>
+        <w:t xml:space="preserve">, tras lo cual se completó la restauración de la base de datos secundaria para ponerla en modo de recuperación completa. Esta prueba confirmó la capacidad de la secundaria para asumir el control y servir datos sin la intervención del primario, validando la configuración de </w:t>
+      </w:r>
+      <w:proofErr w:type="spellStart"/>
+      <w:r>
+        <w:rPr>
+          <w:lang w:val="es-MX"/>
+        </w:rPr>
+        <w:t>failover</w:t>
+      </w:r>
+      <w:proofErr w:type="spellEnd"/>
+      <w:r>
+        <w:rPr>
+          <w:lang w:val="es-MX"/>
+        </w:rPr>
+        <w:t xml:space="preserve"> manual.</w:t>
+      </w:r>
+    </w:p>
+    <w:p>
+      <w:pPr>
+        <w:pStyle w:val="Ttulo1"/>
+        <w:rPr>
+          <w:lang w:val="es-MX"/>
+        </w:rPr>
+      </w:pPr>
+      <w:bookmarkStart w:id="5" w:name="_Toc177031672"/>
+      <w:r>
+        <w:rPr>
+          <w:lang w:val="es-MX"/>
+        </w:rPr>
         <w:lastRenderedPageBreak/>
-        <w:t>Los contenedores están configurados para permitir la conexión a través de puertos específicos (</w:t>
-      </w:r>
-      <w:r>
-        <w:rPr>
-          <w:lang w:val="es-MX"/>
-        </w:rPr>
-        <w:t>1435</w:t>
-      </w:r>
-      <w:r>
-        <w:rPr>
-          <w:lang w:val="es-MX"/>
-        </w:rPr>
-        <w:t xml:space="preserve"> para la primaria y </w:t>
-      </w:r>
-      <w:r>
-        <w:rPr>
-          <w:lang w:val="es-MX"/>
-        </w:rPr>
-        <w:t>1436</w:t>
-      </w:r>
-      <w:r>
-        <w:rPr>
-          <w:lang w:val="es-MX"/>
-        </w:rPr>
-        <w:t xml:space="preserve"> para la secundaria), asegurando la replicación continua y sincronización de los datos mediante la transferencia de logs de transacciones.</w:t>
-      </w:r>
-    </w:p>
-    <w:p>
-      <w:pPr>
-        <w:rPr>
-          <w:lang w:val="es-MX"/>
-        </w:rPr>
-      </w:pPr>
-    </w:p>
-    <w:p>
-      <w:pPr>
-        <w:pStyle w:val="Ttulo1"/>
-        <w:rPr>
-          <w:lang w:val="es-MX"/>
-        </w:rPr>
-      </w:pPr>
-      <w:bookmarkStart w:id="4" w:name="_Toc177031671"/>
-      <w:r>
-        <w:rPr>
-          <w:lang w:val="es-MX"/>
-        </w:rPr>
-        <w:t>Resultados de Pruebas</w:t>
-      </w:r>
-      <w:bookmarkEnd w:id="4"/>
-    </w:p>
-    <w:p>
-      <w:pPr>
-        <w:rPr>
-          <w:lang w:val="es-MX"/>
-        </w:rPr>
-      </w:pPr>
-      <w:r>
-        <w:rPr>
-          <w:lang w:val="es-MX"/>
-        </w:rPr>
-        <w:t xml:space="preserve">Las pruebas realizadas incluyeron la inserción de datos en la base de datos primaria y la verificación de la replicación de estos datos en la secundaria. Se forzaron </w:t>
-      </w:r>
-      <w:proofErr w:type="spellStart"/>
-      <w:r>
-        <w:rPr>
-          <w:lang w:val="es-MX"/>
-        </w:rPr>
-        <w:t>backups</w:t>
-      </w:r>
-      <w:proofErr w:type="spellEnd"/>
-      <w:r>
-        <w:rPr>
-          <w:lang w:val="es-MX"/>
-        </w:rPr>
-        <w:t xml:space="preserve"> y restauraciones manuales para validar la sincronización continua de la base de datos secundaria con los logs de transacciones del primario.</w:t>
-      </w:r>
-    </w:p>
-    <w:p>
-      <w:pPr>
-        <w:rPr>
-          <w:lang w:val="es-MX"/>
-        </w:rPr>
-      </w:pPr>
-    </w:p>
-    <w:p>
-      <w:pPr>
-        <w:rPr>
-          <w:lang w:val="es-MX"/>
-        </w:rPr>
-      </w:pPr>
-      <w:r>
-        <w:rPr>
-          <w:lang w:val="es-MX"/>
-        </w:rPr>
-        <w:t xml:space="preserve">Las pruebas también incluyeron la simulación de un fallo en la instancia primaria deteniendo el contenedor </w:t>
-      </w:r>
-      <w:proofErr w:type="spellStart"/>
-      <w:r>
-        <w:rPr>
-          <w:lang w:val="es-MX"/>
-        </w:rPr>
-        <w:t>mssql_primary</w:t>
-      </w:r>
-      <w:proofErr w:type="spellEnd"/>
-      <w:r>
-        <w:rPr>
-          <w:lang w:val="es-MX"/>
-        </w:rPr>
-        <w:t xml:space="preserve">, tras lo cual se completó la restauración de la base de datos secundaria para ponerla en modo de recuperación completa. Esta prueba confirmó la capacidad de la secundaria para asumir el control y servir datos sin la intervención del primario, validando la configuración de </w:t>
-      </w:r>
-      <w:proofErr w:type="spellStart"/>
-      <w:r>
-        <w:rPr>
-          <w:lang w:val="es-MX"/>
-        </w:rPr>
-        <w:t>failover</w:t>
-      </w:r>
-      <w:proofErr w:type="spellEnd"/>
-      <w:r>
-        <w:rPr>
-          <w:lang w:val="es-MX"/>
-        </w:rPr>
-        <w:t xml:space="preserve"> manual.</w:t>
-      </w:r>
-    </w:p>
-    <w:p>
-      <w:pPr>
-        <w:pStyle w:val="Ttulo1"/>
-        <w:rPr>
-          <w:lang w:val="es-MX"/>
-        </w:rPr>
-      </w:pPr>
-      <w:bookmarkStart w:id="5" w:name="_Toc177031672"/>
-      <w:r>
-        <w:rPr>
-          <w:lang w:val="es-MX"/>
-        </w:rPr>
         <w:t>Análisis Critico</w:t>
       </w:r>
       <w:bookmarkEnd w:id="5"/>
@@ -2464,7 +2551,14 @@
         <w:rPr>
           <w:lang w:val="es-MX"/>
         </w:rPr>
-        <w:t xml:space="preserve"> en una base datos tiene como principal enfoque la recuperación automática de la información en caso de fallos del sistema durante su funcionamiento o del servidor primerio donde se encuentre el repositorio principal. A su vez, esto permite la continuidad del sistema ante fallos, puesto que la disponibilidad ininterrumpida de los datos ante los fallos mantiene un funcionamiento constante del servicio evitando inconvenientes y caídas del sistema de forma inesperada, reduciendo el tiempo de inactividad del servicio.</w:t>
+        <w:t xml:space="preserve"> en una base datos tiene como principal enfoque la recuperación automática de la información en caso de fallos del sistema durante su funcionamiento o del servidor primerio donde se encuentre el repositorio principal. A su vez, esto permite la continuidad del sistema ante fallos, puesto que la disponibilidad </w:t>
+      </w:r>
+      <w:r>
+        <w:rPr>
+          <w:lang w:val="es-MX"/>
+        </w:rPr>
+        <w:lastRenderedPageBreak/>
+        <w:t>ininterrumpida de los datos ante los fallos mantiene un funcionamiento constante del servicio evitando inconvenientes y caídas del sistema de forma inesperada, reduciendo el tiempo de inactividad del servicio.</w:t>
       </w:r>
       <w:r>
         <w:rPr>
@@ -2503,76 +2597,517 @@
         <w:rPr>
           <w:lang w:val="es-MX"/>
         </w:rPr>
+        <w:t>Desventajas</w:t>
+      </w:r>
+      <w:bookmarkEnd w:id="7"/>
+    </w:p>
+    <w:p>
+      <w:pPr>
+        <w:jc w:val="both"/>
+        <w:rPr>
+          <w:lang w:val="es-MX"/>
+        </w:rPr>
+      </w:pPr>
+      <w:r>
+        <w:rPr>
+          <w:lang w:val="es-MX"/>
+        </w:rPr>
+        <w:t xml:space="preserve">A pesar de todas las ventajas que brinda su implementación, a la hora de utilizar una base de datos que aplique el </w:t>
+      </w:r>
+      <w:proofErr w:type="spellStart"/>
+      <w:r>
+        <w:rPr>
+          <w:i/>
+          <w:lang w:val="es-MX"/>
+        </w:rPr>
+        <w:t>failover</w:t>
+      </w:r>
+      <w:proofErr w:type="spellEnd"/>
+      <w:r>
+        <w:rPr>
+          <w:i/>
+          <w:lang w:val="es-MX"/>
+        </w:rPr>
+        <w:t xml:space="preserve"> </w:t>
+      </w:r>
+      <w:r>
+        <w:rPr>
+          <w:lang w:val="es-MX"/>
+        </w:rPr>
+        <w:t>para la reposición de sus datos es necesario tomar en cuenta que el respaldo que realiza el sistema no replicará el estado más reciente de los datos al momento del fallo, dado que esta recuperación se realiza mediante el ultimo guardado o copia de la base de datos principal, lo cual implica una regresión temporal en la información y en el estado del sistema</w:t>
+      </w:r>
+      <w:r>
+        <w:rPr>
+          <w:lang w:val="es-MX"/>
+        </w:rPr>
+        <w:t>, significando la perdida inevitable de cierta información, generando escenarios críticos para un servicio o sistema</w:t>
+      </w:r>
+      <w:r>
+        <w:rPr>
+          <w:lang w:val="es-MX"/>
+        </w:rPr>
+        <w:t xml:space="preserve"> (</w:t>
+      </w:r>
+      <w:proofErr w:type="spellStart"/>
+      <w:r>
+        <w:t>Terneborg</w:t>
+      </w:r>
+      <w:proofErr w:type="spellEnd"/>
+      <w:r>
+        <w:t xml:space="preserve"> et al., 2021</w:t>
+      </w:r>
+      <w:r>
+        <w:rPr>
+          <w:lang w:val="es-MX"/>
+        </w:rPr>
+        <w:t>)</w:t>
+      </w:r>
+      <w:r>
+        <w:rPr>
+          <w:lang w:val="es-MX"/>
+        </w:rPr>
+        <w:t>.</w:t>
+      </w:r>
+    </w:p>
+    <w:p>
+      <w:pPr>
+        <w:jc w:val="both"/>
+      </w:pPr>
+      <w:r>
+        <w:t xml:space="preserve">Otro aspecto a tomar en cuenta es la sobrecarga de datos que se genera en una base de datos al integrar la trasferencia constante de datos que requiere el </w:t>
+      </w:r>
+      <w:proofErr w:type="spellStart"/>
+      <w:r>
+        <w:rPr>
+          <w:i/>
+        </w:rPr>
+        <w:t>failover</w:t>
+      </w:r>
+      <w:proofErr w:type="spellEnd"/>
+      <w:r>
+        <w:t xml:space="preserve"> </w:t>
+      </w:r>
+      <w:r>
+        <w:t xml:space="preserve">entre las instancias primarias y secundarias, lo cual produce un uso de recursos de red desmedido en el sistema y una gran necesidad de almacenamiento, provocando </w:t>
+      </w:r>
+      <w:r>
+        <w:t xml:space="preserve">una baja en el rendimiento general del sistema </w:t>
+      </w:r>
+      <w:r>
+        <w:rPr>
+          <w:lang w:val="es-MX"/>
+        </w:rPr>
+        <w:t>(</w:t>
+      </w:r>
+      <w:proofErr w:type="spellStart"/>
+      <w:r>
+        <w:t>Terneborg</w:t>
+      </w:r>
+      <w:proofErr w:type="spellEnd"/>
+      <w:r>
+        <w:t xml:space="preserve"> et al., 2021</w:t>
+      </w:r>
+      <w:r>
+        <w:rPr>
+          <w:lang w:val="es-MX"/>
+        </w:rPr>
+        <w:t>)</w:t>
+      </w:r>
+      <w:r>
+        <w:t>.</w:t>
+      </w:r>
+    </w:p>
+    <w:p>
+      <w:pPr>
+        <w:pStyle w:val="Ttulo2"/>
+        <w:rPr>
+          <w:lang w:val="es-MX"/>
+        </w:rPr>
+      </w:pPr>
+      <w:bookmarkStart w:id="8" w:name="_Toc177031675"/>
+      <w:r>
+        <w:rPr>
+          <w:lang w:val="es-MX"/>
+        </w:rPr>
+        <w:t>Rendimiento y Escalabilidad</w:t>
+      </w:r>
+      <w:bookmarkEnd w:id="8"/>
+    </w:p>
+    <w:p>
+      <w:pPr>
+        <w:jc w:val="both"/>
+      </w:pPr>
+      <w:r>
+        <w:t>El rendimiento</w:t>
+      </w:r>
+      <w:r>
+        <w:t xml:space="preserve"> de</w:t>
+      </w:r>
+      <w:r>
+        <w:t xml:space="preserve"> una base de datos que implementa el</w:t>
+      </w:r>
+      <w:r>
+        <w:t xml:space="preserve"> </w:t>
+      </w:r>
+      <w:proofErr w:type="spellStart"/>
+      <w:r>
+        <w:rPr>
+          <w:i/>
+        </w:rPr>
+        <w:t>failover</w:t>
+      </w:r>
+      <w:proofErr w:type="spellEnd"/>
+      <w:r>
+        <w:t xml:space="preserve"> depende de la capacidad de redistribuir eficientemente las cargas que se ejercen sobre los sistemas que </w:t>
+      </w:r>
+      <w:r>
         <w:lastRenderedPageBreak/>
-        <w:t>Desventajas</w:t>
-      </w:r>
-      <w:bookmarkEnd w:id="7"/>
+        <w:t>componen a una aplicación, donde, en caso de errores, es necesario que la optimización de los recursos restantes se realice de forma equilibrada para evitar sobrecargas y tiempos de respuesta prolongados, degradando la calidad y la continuidad del servicio.</w:t>
+      </w:r>
     </w:p>
     <w:p>
       <w:pPr>
         <w:jc w:val="both"/>
-        <w:rPr>
-          <w:lang w:val="es-MX"/>
-        </w:rPr>
-      </w:pPr>
-      <w:r>
-        <w:rPr>
-          <w:lang w:val="es-MX"/>
-        </w:rPr>
-        <w:t xml:space="preserve">A pesar de todas las ventajas que brinda su implementación, a la hora de utilizar una base de datos que aplique el </w:t>
+      </w:pPr>
+      <w:r>
+        <w:t>En cuanto a la escalabilidad</w:t>
+      </w:r>
+      <w:r>
+        <w:t xml:space="preserve">, los sistemas que implementan este método de replicación son capaces de ajustarse a un funcionamiento en tiempo real, minimizando al máximo la pérdida de datos y permitiendo que la conexión entre el repositorio principal y secundario continúe constantemente. Aún así, al escalar un sistema que implemente </w:t>
       </w:r>
       <w:proofErr w:type="spellStart"/>
       <w:r>
         <w:rPr>
           <w:i/>
-          <w:lang w:val="es-MX"/>
         </w:rPr>
         <w:t>failover</w:t>
       </w:r>
       <w:proofErr w:type="spellEnd"/>
       <w:r>
+        <w:t xml:space="preserve"> es necesario tener en cuenta el tipo de arquitectura del código, donde arquitecturas centralizadas pueden interferir con su funcionamiento y generar problemas como un cuello de botella.</w:t>
+      </w:r>
+    </w:p>
+    <w:p>
+      <w:pPr>
+        <w:pStyle w:val="Ttulo2"/>
+        <w:rPr>
+          <w:lang w:val="es-MX"/>
+        </w:rPr>
+      </w:pPr>
+      <w:bookmarkStart w:id="9" w:name="_Toc177031676"/>
+      <w:r>
+        <w:rPr>
+          <w:lang w:val="es-MX"/>
+        </w:rPr>
+        <w:t>Alternativas</w:t>
+      </w:r>
+      <w:bookmarkEnd w:id="9"/>
+    </w:p>
+    <w:p>
+      <w:pPr>
+        <w:jc w:val="both"/>
+        <w:rPr>
+          <w:lang w:val="es-MX"/>
+        </w:rPr>
+      </w:pPr>
+      <w:r>
+        <w:rPr>
+          <w:lang w:val="es-MX"/>
+        </w:rPr>
+        <w:t xml:space="preserve">Si bien es cierto que el </w:t>
+      </w:r>
+      <w:proofErr w:type="spellStart"/>
+      <w:r>
         <w:rPr>
           <w:i/>
           <w:lang w:val="es-MX"/>
         </w:rPr>
+        <w:t>failover</w:t>
+      </w:r>
+      <w:proofErr w:type="spellEnd"/>
+      <w:r>
+        <w:rPr>
+          <w:i/>
+          <w:lang w:val="es-MX"/>
+        </w:rPr>
         <w:t xml:space="preserve"> </w:t>
       </w:r>
       <w:r>
         <w:rPr>
           <w:lang w:val="es-MX"/>
         </w:rPr>
-        <w:t>para la reposición de sus datos es necesario tomar en cuenta que el respaldo que realiza el sistema no replicará el estado más reciente de los datos al momento del fallo, dado que esta recuperación se realiza mediante el ultimo guardado o copia de la base de datos principal, lo cual implica una regresión temporal en la información y en el estado del sistema</w:t>
-      </w:r>
-      <w:r>
-        <w:rPr>
-          <w:lang w:val="es-MX"/>
-        </w:rPr>
-        <w:t>, significando la perdida inevitable de cierta información, generando escenarios críticos para un servicio o sistema</w:t>
-      </w:r>
-      <w:r>
-        <w:rPr>
-          <w:lang w:val="es-MX"/>
-        </w:rPr>
+        <w:t xml:space="preserve">es una de las técnicas predilectas de la replicación de bases de datos, existen diversas alternativas que </w:t>
+      </w:r>
+      <w:r>
+        <w:rPr>
+          <w:lang w:val="es-MX"/>
+        </w:rPr>
+        <w:t>tienen diferentes especificaciones que pueden llegar a ser más eficientes dependiendo de las condiciones de un sistema de software. Entre estas se encuentran:</w:t>
+      </w:r>
+      <w:r>
+        <w:rPr>
+          <w:lang w:val="es-MX"/>
+        </w:rPr>
+        <w:t xml:space="preserve"> </w:t>
+      </w:r>
+    </w:p>
+    <w:p>
+      <w:pPr>
+        <w:pStyle w:val="Ttulo3"/>
+        <w:rPr>
+          <w:lang w:val="es-MX"/>
+        </w:rPr>
+      </w:pPr>
+      <w:proofErr w:type="spellStart"/>
+      <w:r>
+        <w:rPr>
+          <w:lang w:val="es-MX"/>
+        </w:rPr>
+        <w:t>Snapshot</w:t>
+      </w:r>
+      <w:proofErr w:type="spellEnd"/>
+      <w:r>
+        <w:rPr>
+          <w:lang w:val="es-MX"/>
+        </w:rPr>
+        <w:t xml:space="preserve"> </w:t>
+      </w:r>
+      <w:proofErr w:type="spellStart"/>
+      <w:r>
+        <w:rPr>
+          <w:lang w:val="es-MX"/>
+        </w:rPr>
+        <w:t>Replication</w:t>
+      </w:r>
+      <w:proofErr w:type="spellEnd"/>
+      <w:r>
+        <w:rPr>
+          <w:lang w:val="es-MX"/>
+        </w:rPr>
+        <w:t xml:space="preserve"> </w:t>
+      </w:r>
+    </w:p>
+    <w:p>
+      <w:pPr>
+        <w:jc w:val="both"/>
+      </w:pPr>
+      <w:r>
+        <w:t xml:space="preserve">El método </w:t>
+      </w:r>
+      <w:proofErr w:type="spellStart"/>
+      <w:r>
+        <w:rPr>
+          <w:i/>
+        </w:rPr>
+        <w:t>snapshot</w:t>
+      </w:r>
+      <w:proofErr w:type="spellEnd"/>
+      <w:r>
+        <w:rPr>
+          <w:i/>
+        </w:rPr>
+        <w:t xml:space="preserve"> </w:t>
+      </w:r>
+      <w:proofErr w:type="spellStart"/>
+      <w:r>
+        <w:rPr>
+          <w:i/>
+        </w:rPr>
+        <w:t>replication</w:t>
+      </w:r>
+      <w:proofErr w:type="spellEnd"/>
+      <w:r>
+        <w:rPr>
+          <w:i/>
+        </w:rPr>
+        <w:t xml:space="preserve"> </w:t>
+      </w:r>
+      <w:r>
+        <w:t xml:space="preserve">consiste en una copia programa de todos los datos </w:t>
+      </w:r>
+      <w:r>
+        <w:t>del</w:t>
+      </w:r>
+      <w:r>
+        <w:t xml:space="preserve"> repositorio en un momento especifico y los distribuye </w:t>
+      </w:r>
+      <w:r>
+        <w:t>a las réplicas, permitiendo una arquitectura simple que no genera sobrecarga de red</w:t>
+      </w:r>
+      <w:r>
+        <w:t xml:space="preserve"> </w:t>
+      </w:r>
+      <w:r>
+        <w:t>a costa de generar inconsistencias temporales con mayor frecuencia</w:t>
+      </w:r>
+      <w:r>
         <w:t xml:space="preserve"> (</w:t>
       </w:r>
       <w:proofErr w:type="spellStart"/>
       <w:r>
-        <w:t>Terneborg</w:t>
-      </w:r>
-      <w:proofErr w:type="spellEnd"/>
-      <w:r>
-        <w:t xml:space="preserve"> et al., 2021</w:t>
-      </w:r>
-      <w:r>
-        <w:rPr>
-          <w:lang w:val="es-MX"/>
-        </w:rPr>
-        <w:t>)</w:t>
-      </w:r>
-      <w:r>
-        <w:rPr>
-          <w:lang w:val="es-MX"/>
-        </w:rPr>
+        <w:t>Pupezescu</w:t>
+      </w:r>
+      <w:proofErr w:type="spellEnd"/>
+      <w:r>
+        <w:t xml:space="preserve"> y</w:t>
+      </w:r>
+      <w:r>
+        <w:t xml:space="preserve"> </w:t>
+      </w:r>
+      <w:proofErr w:type="spellStart"/>
+      <w:r>
+        <w:t>Rădescu</w:t>
+      </w:r>
+      <w:proofErr w:type="spellEnd"/>
+      <w:r>
+        <w:t>, 2016)</w:t>
+      </w:r>
+      <w:r>
+        <w:t xml:space="preserve">. </w:t>
+      </w:r>
+    </w:p>
+    <w:p>
+      <w:pPr>
+        <w:jc w:val="both"/>
+      </w:pPr>
+      <w:r>
+        <w:t xml:space="preserve">Esta técnica comparada al </w:t>
+      </w:r>
+      <w:proofErr w:type="spellStart"/>
+      <w:r>
+        <w:rPr>
+          <w:i/>
+        </w:rPr>
+        <w:t>failover</w:t>
+      </w:r>
+      <w:proofErr w:type="spellEnd"/>
+      <w:r>
+        <w:rPr>
+          <w:i/>
+        </w:rPr>
+        <w:t xml:space="preserve"> </w:t>
+      </w:r>
+      <w:r>
+        <w:t xml:space="preserve">no garantiza el continuo funcionamiento de un sistema, no obstante, es más adecuada a un entorno donde no se prevea una alta demanda </w:t>
+      </w:r>
+      <w:r>
+        <w:lastRenderedPageBreak/>
+        <w:t>del sistema</w:t>
+      </w:r>
+      <w:r>
+        <w:t xml:space="preserve">, recortando los costos que una arquitectura que implementa el </w:t>
+      </w:r>
+      <w:proofErr w:type="spellStart"/>
+      <w:r>
+        <w:rPr>
+          <w:i/>
+        </w:rPr>
+        <w:t>failover</w:t>
+      </w:r>
+      <w:proofErr w:type="spellEnd"/>
+      <w:r>
+        <w:t xml:space="preserve"> necesita para tener un funcionamiento eficiente.</w:t>
+      </w:r>
+      <w:r>
+        <w:t xml:space="preserve"> </w:t>
+      </w:r>
+    </w:p>
+    <w:p>
+      <w:pPr>
+        <w:pStyle w:val="Ttulo3"/>
+        <w:rPr>
+          <w:lang w:val="es-MX"/>
+        </w:rPr>
+      </w:pPr>
+      <w:proofErr w:type="spellStart"/>
+      <w:r>
+        <w:rPr>
+          <w:lang w:val="es-MX"/>
+        </w:rPr>
+        <w:t>Transactional</w:t>
+      </w:r>
+      <w:proofErr w:type="spellEnd"/>
+      <w:r>
+        <w:rPr>
+          <w:lang w:val="es-MX"/>
+        </w:rPr>
+        <w:t xml:space="preserve"> </w:t>
+      </w:r>
+      <w:proofErr w:type="spellStart"/>
+      <w:r>
+        <w:rPr>
+          <w:lang w:val="es-MX"/>
+        </w:rPr>
+        <w:t>Replication</w:t>
+      </w:r>
+      <w:proofErr w:type="spellEnd"/>
+    </w:p>
+    <w:p>
+      <w:pPr>
+        <w:ind w:firstLine="0"/>
+      </w:pPr>
+    </w:p>
+    <w:p>
+      <w:pPr>
+        <w:jc w:val="both"/>
+      </w:pPr>
+      <w:r>
+        <w:t xml:space="preserve">El </w:t>
+      </w:r>
+      <w:proofErr w:type="spellStart"/>
+      <w:r>
+        <w:rPr>
+          <w:i/>
+        </w:rPr>
+        <w:t>transactional</w:t>
+      </w:r>
+      <w:proofErr w:type="spellEnd"/>
+      <w:r>
+        <w:rPr>
+          <w:i/>
+        </w:rPr>
+        <w:t xml:space="preserve"> </w:t>
+      </w:r>
+      <w:proofErr w:type="spellStart"/>
+      <w:r>
+        <w:rPr>
+          <w:i/>
+        </w:rPr>
+        <w:t>replication</w:t>
+      </w:r>
+      <w:proofErr w:type="spellEnd"/>
+      <w:r>
+        <w:rPr>
+          <w:i/>
+        </w:rPr>
+        <w:t xml:space="preserve"> </w:t>
+      </w:r>
+      <w:r>
+        <w:t>propone una metodología en donde se propagan los datos del repositorio principal a las replicas de manera continua y en tiempo real, permitiendo una total consistencia entre la base de datos principal y las secundarias, reduciendo aún más el riesgo de perdida de datos al tener una copia por cambio en el repositorio principal</w:t>
+      </w:r>
+      <w:r>
+        <w:t xml:space="preserve"> (</w:t>
+      </w:r>
+      <w:proofErr w:type="spellStart"/>
+      <w:r>
+        <w:t>Pupezescu</w:t>
+      </w:r>
+      <w:proofErr w:type="spellEnd"/>
+      <w:r>
+        <w:t xml:space="preserve"> y</w:t>
+      </w:r>
+      <w:r>
+        <w:t xml:space="preserve"> </w:t>
+      </w:r>
+      <w:proofErr w:type="spellStart"/>
+      <w:r>
+        <w:t>Rădescu</w:t>
+      </w:r>
+      <w:proofErr w:type="spellEnd"/>
+      <w:r>
+        <w:t>, 2016)</w:t>
+      </w:r>
+      <w:r>
         <w:t>.</w:t>
       </w:r>
     </w:p>
@@ -2581,7 +3116,18 @@
         <w:jc w:val="both"/>
       </w:pPr>
       <w:r>
-        <w:t xml:space="preserve">Otro aspecto a tomar en cuenta es la sobrecarga de datos que se genera en una base de datos al integrar la trasferencia constante de datos que requiere el </w:t>
+        <w:t xml:space="preserve">El funcionamiento que propone esta técnica es ideal para sistemas en donde sea fundamental asegurar la integridad de los datos en todo momento del sistema, aún así, las constantes actualizaciones de las replicas con respecto al repositorio original provoca una sobrecarga </w:t>
+      </w:r>
+      <w:r>
+        <w:t xml:space="preserve">de redes y un impacto mayor a un sistema que los sistemas con </w:t>
+      </w:r>
+      <w:proofErr w:type="spellStart"/>
+      <w:r>
+        <w:t>failover</w:t>
+      </w:r>
+      <w:proofErr w:type="spellEnd"/>
+      <w:r>
+        <w:t xml:space="preserve"> a costa de maximizar la consistencia de los datos del sistema. Por el contrario, a pesar de que la funcionalidad del </w:t>
       </w:r>
       <w:proofErr w:type="spellStart"/>
       <w:r>
@@ -2592,33 +3138,103 @@
       </w:r>
       <w:proofErr w:type="spellEnd"/>
       <w:r>
+        <w:t xml:space="preserve"> es similar, esta se centra en mantener la estabilidad de un sistema, por lo que su actualización de réplica no es tan constante y por ende no requiere de tantos recursos en comparación.</w:t>
+      </w:r>
+    </w:p>
+    <w:p>
+      <w:pPr>
+        <w:pStyle w:val="Ttulo3"/>
+        <w:rPr>
+          <w:lang w:val="es-MX"/>
+        </w:rPr>
+      </w:pPr>
+      <w:proofErr w:type="spellStart"/>
+      <w:r>
+        <w:rPr>
+          <w:lang w:val="es-MX"/>
+        </w:rPr>
+        <w:t>Merge</w:t>
+      </w:r>
+      <w:proofErr w:type="spellEnd"/>
+      <w:r>
+        <w:rPr>
+          <w:lang w:val="es-MX"/>
+        </w:rPr>
         <w:t xml:space="preserve"> </w:t>
       </w:r>
-      <w:r>
-        <w:t xml:space="preserve">entre las instancias primarias y secundarias, lo cual produce un uso de recursos de red desmedido en el sistema y una gran necesidad de almacenamiento, provocando </w:t>
-      </w:r>
-      <w:r>
-        <w:t xml:space="preserve">una baja en el rendimiento general del sistema </w:t>
-      </w:r>
-      <w:r>
-        <w:rPr>
-          <w:lang w:val="es-MX"/>
-        </w:rPr>
-        <w:t>(</w:t>
-      </w:r>
-      <w:proofErr w:type="spellStart"/>
-      <w:r>
-        <w:t>Terneborg</w:t>
-      </w:r>
-      <w:proofErr w:type="spellEnd"/>
-      <w:r>
-        <w:t xml:space="preserve"> et al., 2021</w:t>
-      </w:r>
-      <w:r>
-        <w:rPr>
-          <w:lang w:val="es-MX"/>
-        </w:rPr>
-        <w:t>)</w:t>
+      <w:proofErr w:type="spellStart"/>
+      <w:r>
+        <w:rPr>
+          <w:lang w:val="es-MX"/>
+        </w:rPr>
+        <w:t>Replication</w:t>
+      </w:r>
+      <w:proofErr w:type="spellEnd"/>
+    </w:p>
+    <w:p>
+      <w:pPr>
+        <w:jc w:val="both"/>
+      </w:pPr>
+      <w:r>
+        <w:t xml:space="preserve">Finalmente, la </w:t>
+      </w:r>
+      <w:proofErr w:type="spellStart"/>
+      <w:r>
+        <w:rPr>
+          <w:i/>
+        </w:rPr>
+        <w:t>merge</w:t>
+      </w:r>
+      <w:proofErr w:type="spellEnd"/>
+      <w:r>
+        <w:rPr>
+          <w:i/>
+        </w:rPr>
+        <w:t xml:space="preserve"> </w:t>
+      </w:r>
+      <w:proofErr w:type="spellStart"/>
+      <w:r>
+        <w:rPr>
+          <w:i/>
+        </w:rPr>
+        <w:t>replication</w:t>
+      </w:r>
+      <w:proofErr w:type="spellEnd"/>
+      <w:r>
+        <w:t xml:space="preserve"> consigue que los servidores principales y las replicas realicen cambios en el sistema de forma independiente entre </w:t>
+      </w:r>
+      <w:proofErr w:type="spellStart"/>
+      <w:r>
+        <w:t>si</w:t>
+      </w:r>
+      <w:proofErr w:type="spellEnd"/>
+      <w:r>
+        <w:t xml:space="preserve">, </w:t>
+      </w:r>
+      <w:r>
+        <w:t>otorgando una gran flexibilidad en su funcionamiento, en especial para entornos distribuido, permitiendo el funcionamiento en conjunto de diferentes bases de datos y luego se sincronicen en un momento determinado</w:t>
+      </w:r>
+      <w:r>
+        <w:t xml:space="preserve"> (</w:t>
+      </w:r>
+      <w:proofErr w:type="spellStart"/>
+      <w:r>
+        <w:t>Pupezescu</w:t>
+      </w:r>
+      <w:proofErr w:type="spellEnd"/>
+      <w:r>
+        <w:t xml:space="preserve"> y</w:t>
+      </w:r>
+      <w:r>
+        <w:t xml:space="preserve"> </w:t>
+      </w:r>
+      <w:proofErr w:type="spellStart"/>
+      <w:r>
+        <w:t>Rădescu</w:t>
+      </w:r>
+      <w:proofErr w:type="spellEnd"/>
+      <w:r>
+        <w:t>, 2016)</w:t>
       </w:r>
       <w:r>
         <w:t>.</w:t>
@@ -2626,107 +3242,155 @@
     </w:p>
     <w:p>
       <w:pPr>
-        <w:pStyle w:val="Ttulo2"/>
-        <w:rPr>
-          <w:lang w:val="es-MX"/>
-        </w:rPr>
-      </w:pPr>
-      <w:bookmarkStart w:id="8" w:name="_Toc177031675"/>
-      <w:r>
-        <w:rPr>
-          <w:lang w:val="es-MX"/>
-        </w:rPr>
-        <w:t>Rendimiento y Escalabilidad</w:t>
-      </w:r>
-      <w:bookmarkEnd w:id="8"/>
-    </w:p>
-    <w:p>
-      <w:pPr>
         <w:jc w:val="both"/>
       </w:pPr>
       <w:r>
-        <w:t>El rendimiento</w:t>
-      </w:r>
-      <w:r>
-        <w:t xml:space="preserve"> de</w:t>
-      </w:r>
-      <w:r>
-        <w:t xml:space="preserve"> una base de datos que implementa el</w:t>
+        <w:lastRenderedPageBreak/>
+        <w:t xml:space="preserve">Su metodología basada en independencias se bastante utilizada en ambientes que requieren un sistema flexible, no obstante, introduce una alta complejidad al sistema en su funcionamiento al tener que cambiar entre bases de datos y luego sincronizarlas entre sí. En cambio, el </w:t>
+      </w:r>
+      <w:proofErr w:type="spellStart"/>
+      <w:r>
+        <w:rPr>
+          <w:i/>
+        </w:rPr>
+        <w:t>failover</w:t>
+      </w:r>
+      <w:proofErr w:type="spellEnd"/>
+      <w:r>
+        <w:t xml:space="preserve"> no implica la interacción por ambas direcciones de las bases de datos, únicamente realizando un cambio cuando la base principal falla y es necesario un respaldo para asegurar un funcionamiento continuo del sistema, adaptándose más a sistemas que necesiten soportar una alta demanda y reducir tiempos de inactividad.</w:t>
       </w:r>
       <w:r>
         <w:t xml:space="preserve"> </w:t>
       </w:r>
-      <w:proofErr w:type="spellStart"/>
-      <w:r>
-        <w:rPr>
-          <w:i/>
+    </w:p>
+    <w:p>
+      <w:pPr>
+        <w:pStyle w:val="Ttulo1"/>
+        <w:rPr>
+          <w:lang w:val="es-MX"/>
+        </w:rPr>
+      </w:pPr>
+      <w:bookmarkStart w:id="10" w:name="_Toc177031677"/>
+      <w:r>
+        <w:rPr>
+          <w:lang w:val="es-MX"/>
+        </w:rPr>
+        <w:t>Conclusiones</w:t>
+      </w:r>
+      <w:bookmarkEnd w:id="10"/>
+    </w:p>
+    <w:p>
+      <w:pPr>
+        <w:jc w:val="both"/>
+        <w:rPr>
+          <w:lang w:val="es-MX"/>
+        </w:rPr>
+      </w:pPr>
+      <w:r>
+        <w:rPr>
+          <w:lang w:val="es-MX"/>
+        </w:rPr>
+        <w:t xml:space="preserve">El </w:t>
+      </w:r>
+      <w:proofErr w:type="spellStart"/>
+      <w:r>
+        <w:rPr>
+          <w:lang w:val="es-MX"/>
         </w:rPr>
         <w:t>failover</w:t>
       </w:r>
       <w:proofErr w:type="spellEnd"/>
       <w:r>
-        <w:t xml:space="preserve"> depende de la capacidad de redistribuir eficientemente las cargas que se ejercen sobre los sistemas que componen a una aplicación, donde, en caso de errores, es necesario que la optimización de los recursos restantes se realice de forma equilibrada para evitar sobrecargas y tiempos de respuesta prolongados, degradando la calidad y la continuidad del servicio.</w:t>
+        <w:rPr>
+          <w:lang w:val="es-MX"/>
+        </w:rPr>
+        <w:t xml:space="preserve"> es una técnica de replicación con cierta complejidad que permite a muchos sistemas de bases de datos mantener la integridad de la información en escenarios críticos</w:t>
+      </w:r>
+      <w:r>
+        <w:rPr>
+          <w:lang w:val="es-MX"/>
+        </w:rPr>
+        <w:t>, que, a</w:t>
+      </w:r>
+      <w:r>
+        <w:rPr>
+          <w:lang w:val="es-MX"/>
+        </w:rPr>
+        <w:t xml:space="preserve"> diferencia de otros métodos, ofrece una solución neutra y balanceada para asegurar la continuidad y estabilidad de un sistema, lo </w:t>
+      </w:r>
+      <w:r>
+        <w:rPr>
+          <w:lang w:val="es-MX"/>
+        </w:rPr>
+        <w:t>cual</w:t>
+      </w:r>
+      <w:r>
+        <w:rPr>
+          <w:lang w:val="es-MX"/>
+        </w:rPr>
+        <w:t xml:space="preserve"> es </w:t>
+      </w:r>
+      <w:r>
+        <w:rPr>
+          <w:lang w:val="es-MX"/>
+        </w:rPr>
+        <w:t>necesario</w:t>
+      </w:r>
+      <w:r>
+        <w:rPr>
+          <w:lang w:val="es-MX"/>
+        </w:rPr>
+        <w:t xml:space="preserve"> en entornos donde el tiempo de inactividad y la pérdida de datos podrían tener consecuencias graves. </w:t>
       </w:r>
     </w:p>
     <w:p>
       <w:pPr>
         <w:jc w:val="both"/>
-      </w:pPr>
-      <w:r>
-        <w:t>En cuanto a la escalabilidad</w:t>
-      </w:r>
-      <w:r>
-        <w:t xml:space="preserve">, los sistemas que implementan este método de replicación son capaces de ajustarse a un funcionamiento en tiempo real, minimizando al máximo la pérdida de datos y permitiendo que la conexión entre el repositorio principal y secundario continúe constantemente. Aún así, al escalar un sistema que implemente </w:t>
-      </w:r>
-      <w:proofErr w:type="spellStart"/>
-      <w:r>
-        <w:rPr>
-          <w:i/>
+        <w:rPr>
+          <w:lang w:val="es-MX"/>
+        </w:rPr>
+      </w:pPr>
+      <w:r>
+        <w:rPr>
+          <w:lang w:val="es-MX"/>
+        </w:rPr>
+        <w:t>Si bien es cierto que</w:t>
+      </w:r>
+      <w:r>
+        <w:rPr>
+          <w:lang w:val="es-MX"/>
+        </w:rPr>
+        <w:t xml:space="preserve"> el </w:t>
+      </w:r>
+      <w:proofErr w:type="spellStart"/>
+      <w:r>
+        <w:rPr>
+          <w:lang w:val="es-MX"/>
         </w:rPr>
         <w:t>failover</w:t>
       </w:r>
       <w:proofErr w:type="spellEnd"/>
       <w:r>
-        <w:t xml:space="preserve"> </w:t>
-      </w:r>
-      <w:r>
-        <w:lastRenderedPageBreak/>
-        <w:t>es necesario tener en cuenta el tipo de arquitectura del código, donde arquitecturas centralizadas pueden interferir con su funcionamiento y generar problemas como un cuello de botella.</w:t>
-      </w:r>
-    </w:p>
-    <w:p>
-      <w:pPr>
-        <w:pStyle w:val="Ttulo2"/>
-        <w:rPr>
-          <w:lang w:val="es-MX"/>
-        </w:rPr>
-      </w:pPr>
-      <w:bookmarkStart w:id="9" w:name="_Toc177031676"/>
-      <w:r>
-        <w:rPr>
-          <w:lang w:val="es-MX"/>
-        </w:rPr>
-        <w:t>Alternativas</w:t>
-      </w:r>
-      <w:bookmarkEnd w:id="9"/>
-    </w:p>
-    <w:p>
-      <w:pPr>
-        <w:jc w:val="both"/>
-        <w:rPr>
-          <w:lang w:val="es-MX"/>
-        </w:rPr>
-      </w:pPr>
-      <w:r>
-        <w:rPr>
-          <w:lang w:val="es-MX"/>
-        </w:rPr>
-        <w:t xml:space="preserve">Si bien es cierto que el </w:t>
-      </w:r>
-      <w:proofErr w:type="spellStart"/>
-      <w:r>
-        <w:rPr>
-          <w:i/>
+        <w:rPr>
+          <w:lang w:val="es-MX"/>
+        </w:rPr>
+        <w:t xml:space="preserve"> puede requerir un uso intensivo de recursos, como mayor capacidad de almacenamiento y una constante transferencia de datos entre los servidores primario y secundario, su eficiencia y confiabilidad lo convierten en una herramienta valiosa. </w:t>
+      </w:r>
+      <w:r>
+        <w:rPr>
+          <w:lang w:val="es-MX"/>
+        </w:rPr>
+        <w:t>Aun así</w:t>
+      </w:r>
+      <w:r>
+        <w:rPr>
+          <w:lang w:val="es-MX"/>
+        </w:rPr>
+        <w:t xml:space="preserve">, su implementación a gran escala puede elevar considerablemente los costos, tanto en términos de infraestructura como de mantenimiento, lo que puede limitar su adopción en sistemas más pequeños o con recursos limitados. A pesar de estas desventajas, el </w:t>
+      </w:r>
+      <w:proofErr w:type="spellStart"/>
+      <w:r>
+        <w:rPr>
           <w:lang w:val="es-MX"/>
         </w:rPr>
         <w:t>failover</w:t>
@@ -2734,440 +3398,26 @@
       <w:proofErr w:type="spellEnd"/>
       <w:r>
         <w:rPr>
-          <w:i/>
-          <w:lang w:val="es-MX"/>
-        </w:rPr>
-        <w:t xml:space="preserve"> </w:t>
-      </w:r>
-      <w:r>
-        <w:rPr>
-          <w:lang w:val="es-MX"/>
-        </w:rPr>
-        <w:t xml:space="preserve">es una de las técnicas predilectas de la replicación de bases de datos, existen diversas alternativas que </w:t>
-      </w:r>
-      <w:r>
-        <w:rPr>
-          <w:lang w:val="es-MX"/>
-        </w:rPr>
-        <w:t>tienen diferentes especificaciones que pueden llegar a ser más eficientes dependiendo de las condiciones de un sistema de software. Entre estas se encuentran:</w:t>
-      </w:r>
-      <w:r>
-        <w:rPr>
-          <w:lang w:val="es-MX"/>
-        </w:rPr>
-        <w:t xml:space="preserve"> </w:t>
-      </w:r>
-    </w:p>
-    <w:p>
-      <w:pPr>
-        <w:pStyle w:val="Ttulo3"/>
-        <w:rPr>
-          <w:lang w:val="es-MX"/>
-        </w:rPr>
-      </w:pPr>
-      <w:proofErr w:type="spellStart"/>
-      <w:r>
-        <w:rPr>
-          <w:lang w:val="es-MX"/>
-        </w:rPr>
-        <w:t>Snapshot</w:t>
-      </w:r>
-      <w:proofErr w:type="spellEnd"/>
-      <w:r>
-        <w:rPr>
-          <w:lang w:val="es-MX"/>
-        </w:rPr>
-        <w:t xml:space="preserve"> </w:t>
-      </w:r>
-      <w:proofErr w:type="spellStart"/>
-      <w:r>
-        <w:rPr>
-          <w:lang w:val="es-MX"/>
-        </w:rPr>
-        <w:t>Replication</w:t>
-      </w:r>
-      <w:proofErr w:type="spellEnd"/>
-      <w:r>
-        <w:rPr>
-          <w:lang w:val="es-MX"/>
-        </w:rPr>
-        <w:t xml:space="preserve"> </w:t>
-      </w:r>
-    </w:p>
-    <w:p>
-      <w:pPr>
-        <w:jc w:val="both"/>
-      </w:pPr>
-      <w:r>
-        <w:t xml:space="preserve">El método </w:t>
-      </w:r>
-      <w:proofErr w:type="spellStart"/>
-      <w:r>
-        <w:rPr>
-          <w:i/>
-        </w:rPr>
-        <w:t>snapshot</w:t>
-      </w:r>
-      <w:proofErr w:type="spellEnd"/>
-      <w:r>
-        <w:rPr>
-          <w:i/>
-        </w:rPr>
-        <w:t xml:space="preserve"> </w:t>
-      </w:r>
-      <w:proofErr w:type="spellStart"/>
-      <w:r>
-        <w:rPr>
-          <w:i/>
-        </w:rPr>
-        <w:t>replication</w:t>
-      </w:r>
-      <w:proofErr w:type="spellEnd"/>
-      <w:r>
-        <w:rPr>
-          <w:i/>
-        </w:rPr>
-        <w:t xml:space="preserve"> </w:t>
-      </w:r>
-      <w:r>
-        <w:t xml:space="preserve">consiste en una copia programa de todos los datos </w:t>
-      </w:r>
-      <w:r>
-        <w:t>del</w:t>
-      </w:r>
-      <w:r>
-        <w:t xml:space="preserve"> repositorio en un momento especifico y los distribuye </w:t>
-      </w:r>
-      <w:r>
-        <w:t>a las réplicas, permitiendo una arquitectura simple que no genera sobrecarga de red</w:t>
-      </w:r>
-      <w:r>
-        <w:t xml:space="preserve"> </w:t>
-      </w:r>
-      <w:r>
-        <w:t>a costa de generar inconsistencias temporales con mayor frecuencia</w:t>
-      </w:r>
-      <w:r>
-        <w:t xml:space="preserve"> (</w:t>
-      </w:r>
-      <w:proofErr w:type="spellStart"/>
-      <w:r>
-        <w:t>Pupezescu</w:t>
-      </w:r>
-      <w:proofErr w:type="spellEnd"/>
-      <w:r>
-        <w:t xml:space="preserve"> y</w:t>
-      </w:r>
-      <w:r>
-        <w:t xml:space="preserve"> </w:t>
-      </w:r>
-      <w:proofErr w:type="spellStart"/>
-      <w:r>
-        <w:t>Rădescu</w:t>
-      </w:r>
-      <w:proofErr w:type="spellEnd"/>
-      <w:r>
-        <w:t>, 2016)</w:t>
-      </w:r>
-      <w:r>
-        <w:t xml:space="preserve">. </w:t>
-      </w:r>
-    </w:p>
-    <w:p>
-      <w:pPr>
-        <w:jc w:val="both"/>
-      </w:pPr>
-      <w:r>
-        <w:t xml:space="preserve">Esta técnica comparada al </w:t>
-      </w:r>
-      <w:proofErr w:type="spellStart"/>
-      <w:r>
-        <w:rPr>
-          <w:i/>
-        </w:rPr>
-        <w:t>failover</w:t>
-      </w:r>
-      <w:proofErr w:type="spellEnd"/>
-      <w:r>
-        <w:rPr>
-          <w:i/>
-        </w:rPr>
-        <w:t xml:space="preserve"> </w:t>
-      </w:r>
-      <w:r>
-        <w:t>no garantiza el continuo funcionamiento de un sistema, no obstante, es más adecuada a un entorno donde no se prevea una alta demanda del sistema</w:t>
-      </w:r>
-      <w:r>
-        <w:t xml:space="preserve">, recortando los costos que una arquitectura que implementa el </w:t>
-      </w:r>
-      <w:proofErr w:type="spellStart"/>
-      <w:r>
-        <w:rPr>
-          <w:i/>
-        </w:rPr>
-        <w:t>failover</w:t>
-      </w:r>
-      <w:proofErr w:type="spellEnd"/>
-      <w:r>
-        <w:t xml:space="preserve"> necesita para tener un funcionamiento eficiente.</w:t>
-      </w:r>
-      <w:r>
-        <w:t xml:space="preserve"> </w:t>
-      </w:r>
-    </w:p>
-    <w:p>
-      <w:pPr>
-        <w:pStyle w:val="Ttulo3"/>
-        <w:rPr>
-          <w:lang w:val="es-MX"/>
-        </w:rPr>
-      </w:pPr>
-      <w:proofErr w:type="spellStart"/>
-      <w:r>
-        <w:rPr>
-          <w:lang w:val="es-MX"/>
-        </w:rPr>
-        <w:t>Transactional</w:t>
-      </w:r>
-      <w:proofErr w:type="spellEnd"/>
-      <w:r>
-        <w:rPr>
-          <w:lang w:val="es-MX"/>
-        </w:rPr>
-        <w:t xml:space="preserve"> </w:t>
-      </w:r>
-      <w:proofErr w:type="spellStart"/>
-      <w:r>
-        <w:rPr>
-          <w:lang w:val="es-MX"/>
-        </w:rPr>
-        <w:t>Replication</w:t>
-      </w:r>
-      <w:proofErr w:type="spellEnd"/>
+          <w:lang w:val="es-MX"/>
+        </w:rPr>
+        <w:t xml:space="preserve"> sigue siendo una opción adaptable y segura para la mayoría de los sistemas modernos, ofreciendo una protección robusta contra fallos imprevistos y garantizando la continuidad operativa de servicios críticos.</w:t>
+      </w:r>
     </w:p>
     <w:p>
       <w:pPr>
         <w:ind w:firstLine="0"/>
-      </w:pPr>
-    </w:p>
-    <w:p>
-      <w:pPr>
-        <w:jc w:val="both"/>
-      </w:pPr>
-      <w:r>
-        <w:t xml:space="preserve">El </w:t>
-      </w:r>
-      <w:proofErr w:type="spellStart"/>
-      <w:r>
-        <w:rPr>
-          <w:i/>
-        </w:rPr>
-        <w:t>transactional</w:t>
-      </w:r>
-      <w:proofErr w:type="spellEnd"/>
-      <w:r>
-        <w:rPr>
-          <w:i/>
-        </w:rPr>
-        <w:t xml:space="preserve"> </w:t>
-      </w:r>
-      <w:proofErr w:type="spellStart"/>
-      <w:r>
-        <w:rPr>
-          <w:i/>
-        </w:rPr>
-        <w:t>replication</w:t>
-      </w:r>
-      <w:proofErr w:type="spellEnd"/>
-      <w:r>
-        <w:rPr>
-          <w:i/>
-        </w:rPr>
-        <w:t xml:space="preserve"> </w:t>
-      </w:r>
-      <w:r>
-        <w:t xml:space="preserve">propone una metodología en donde se propagan los datos del repositorio principal a las replicas de manera continua y en tiempo real, permitiendo una total consistencia entre la base de datos principal y las secundarias, </w:t>
-      </w:r>
-      <w:r>
-        <w:lastRenderedPageBreak/>
-        <w:t>reduciendo aún más el riesgo de perdida de datos al tener una copia por cambio en el repositorio principal</w:t>
-      </w:r>
-      <w:r>
-        <w:t xml:space="preserve"> (</w:t>
-      </w:r>
-      <w:proofErr w:type="spellStart"/>
-      <w:r>
-        <w:t>Pupezescu</w:t>
-      </w:r>
-      <w:proofErr w:type="spellEnd"/>
-      <w:r>
-        <w:t xml:space="preserve"> y</w:t>
-      </w:r>
-      <w:r>
-        <w:t xml:space="preserve"> </w:t>
-      </w:r>
-      <w:proofErr w:type="spellStart"/>
-      <w:r>
-        <w:t>Rădescu</w:t>
-      </w:r>
-      <w:proofErr w:type="spellEnd"/>
-      <w:r>
-        <w:t>, 2016)</w:t>
-      </w:r>
-      <w:r>
-        <w:t>.</w:t>
-      </w:r>
-    </w:p>
-    <w:p>
-      <w:pPr>
-        <w:jc w:val="both"/>
-      </w:pPr>
-      <w:r>
-        <w:t xml:space="preserve">El funcionamiento que propone esta técnica es ideal para sistemas en donde sea fundamental asegurar la integridad de los datos en todo momento del sistema, aún así, las constantes actualizaciones de las replicas con respecto al repositorio original provoca una sobrecarga </w:t>
-      </w:r>
-      <w:r>
-        <w:t xml:space="preserve">de redes y un impacto mayor a un sistema que los sistemas con </w:t>
-      </w:r>
-      <w:proofErr w:type="spellStart"/>
-      <w:r>
-        <w:t>failover</w:t>
-      </w:r>
-      <w:proofErr w:type="spellEnd"/>
-      <w:r>
-        <w:t xml:space="preserve"> a costa de maximizar la consistencia de los datos del sistema. Por el contrario, a pesar de que la funcionalidad del </w:t>
-      </w:r>
-      <w:proofErr w:type="spellStart"/>
-      <w:r>
-        <w:rPr>
-          <w:i/>
-        </w:rPr>
-        <w:t>failover</w:t>
-      </w:r>
-      <w:proofErr w:type="spellEnd"/>
-      <w:r>
-        <w:t xml:space="preserve"> es similar, esta se centra en mantener la estabilidad de un sistema, por lo que su actualización de réplica no es tan constante y por ende no requiere de tantos recursos en comparación.</w:t>
-      </w:r>
-    </w:p>
-    <w:p>
-      <w:pPr>
-        <w:pStyle w:val="Ttulo3"/>
-        <w:rPr>
-          <w:lang w:val="es-MX"/>
-        </w:rPr>
-      </w:pPr>
-      <w:proofErr w:type="spellStart"/>
-      <w:r>
-        <w:rPr>
-          <w:lang w:val="es-MX"/>
-        </w:rPr>
-        <w:t>Merge</w:t>
-      </w:r>
-      <w:proofErr w:type="spellEnd"/>
-      <w:r>
-        <w:rPr>
-          <w:lang w:val="es-MX"/>
-        </w:rPr>
-        <w:t xml:space="preserve"> </w:t>
-      </w:r>
-      <w:proofErr w:type="spellStart"/>
-      <w:r>
-        <w:rPr>
-          <w:lang w:val="es-MX"/>
-        </w:rPr>
-        <w:t>Replication</w:t>
-      </w:r>
-      <w:proofErr w:type="spellEnd"/>
-    </w:p>
-    <w:p>
-      <w:pPr>
-        <w:jc w:val="both"/>
-      </w:pPr>
-      <w:r>
-        <w:t xml:space="preserve">Finalmente, la </w:t>
-      </w:r>
-      <w:proofErr w:type="spellStart"/>
-      <w:r>
-        <w:rPr>
-          <w:i/>
-        </w:rPr>
-        <w:t>merge</w:t>
-      </w:r>
-      <w:proofErr w:type="spellEnd"/>
-      <w:r>
-        <w:rPr>
-          <w:i/>
-        </w:rPr>
-        <w:t xml:space="preserve"> </w:t>
-      </w:r>
-      <w:proofErr w:type="spellStart"/>
-      <w:r>
-        <w:rPr>
-          <w:i/>
-        </w:rPr>
-        <w:t>replication</w:t>
-      </w:r>
-      <w:proofErr w:type="spellEnd"/>
-      <w:r>
-        <w:t xml:space="preserve"> consigue que los servidores principales y las replicas realicen cambios en el sistema de forma independiente entre </w:t>
-      </w:r>
-      <w:proofErr w:type="spellStart"/>
-      <w:r>
-        <w:t>si</w:t>
-      </w:r>
-      <w:proofErr w:type="spellEnd"/>
-      <w:r>
-        <w:t xml:space="preserve">, </w:t>
-      </w:r>
-      <w:r>
-        <w:t>otorgando una gran flexibilidad en su funcionamiento, en especial para entornos distribuido, permitiendo el funcionamiento en conjunto de diferentes bases de datos y luego se sincronicen en un momento determinado</w:t>
-      </w:r>
-      <w:r>
-        <w:t xml:space="preserve"> (</w:t>
-      </w:r>
-      <w:proofErr w:type="spellStart"/>
-      <w:r>
-        <w:t>Pupezescu</w:t>
-      </w:r>
-      <w:proofErr w:type="spellEnd"/>
-      <w:r>
-        <w:t xml:space="preserve"> y</w:t>
-      </w:r>
-      <w:r>
-        <w:t xml:space="preserve"> </w:t>
-      </w:r>
-      <w:proofErr w:type="spellStart"/>
-      <w:r>
-        <w:t>Rădescu</w:t>
-      </w:r>
-      <w:proofErr w:type="spellEnd"/>
-      <w:r>
-        <w:t>, 2016)</w:t>
-      </w:r>
-      <w:r>
-        <w:t>.</w:t>
-      </w:r>
-    </w:p>
-    <w:p>
-      <w:pPr>
-        <w:jc w:val="both"/>
-      </w:pPr>
-      <w:r>
-        <w:t xml:space="preserve">Su metodología basada en independencias se bastante utilizada en ambientes que requieren un sistema flexible, no obstante, introduce una alta complejidad al sistema en su funcionamiento al tener que cambiar entre bases de datos y luego sincronizarlas entre sí. En cambio, el </w:t>
-      </w:r>
-      <w:proofErr w:type="spellStart"/>
-      <w:r>
-        <w:rPr>
-          <w:i/>
-        </w:rPr>
-        <w:t>failover</w:t>
-      </w:r>
-      <w:proofErr w:type="spellEnd"/>
-      <w:r>
-        <w:t xml:space="preserve"> no implica la interacción por ambas direcciones de las bases de datos, únicamente realizando un cambio cuando la base principal falla y es necesario un respaldo para asegurar un funcionamiento continuo del sistema, adaptándose más a sistemas que necesiten soportar una alta demanda y reducir tiempos de inactividad.</w:t>
-      </w:r>
-      <w:r>
-        <w:t xml:space="preserve"> </w:t>
-      </w:r>
+        <w:rPr>
+          <w:lang w:val="es-MX"/>
+        </w:rPr>
+      </w:pPr>
+    </w:p>
+    <w:p>
+      <w:pPr>
+        <w:ind w:firstLine="0"/>
+        <w:rPr>
+          <w:lang w:val="es-MX"/>
+        </w:rPr>
+      </w:pPr>
     </w:p>
     <w:p>
       <w:pPr>
@@ -3176,163 +3426,6 @@
           <w:lang w:val="es-MX"/>
         </w:rPr>
       </w:pPr>
-      <w:bookmarkStart w:id="10" w:name="_Toc177031677"/>
-      <w:r>
-        <w:rPr>
-          <w:lang w:val="es-MX"/>
-        </w:rPr>
-        <w:lastRenderedPageBreak/>
-        <w:t>Conclusiones</w:t>
-      </w:r>
-      <w:bookmarkEnd w:id="10"/>
-    </w:p>
-    <w:p>
-      <w:pPr>
-        <w:jc w:val="both"/>
-        <w:rPr>
-          <w:lang w:val="es-MX"/>
-        </w:rPr>
-      </w:pPr>
-      <w:r>
-        <w:rPr>
-          <w:lang w:val="es-MX"/>
-        </w:rPr>
-        <w:t xml:space="preserve">El </w:t>
-      </w:r>
-      <w:proofErr w:type="spellStart"/>
-      <w:r>
-        <w:rPr>
-          <w:lang w:val="es-MX"/>
-        </w:rPr>
-        <w:t>failover</w:t>
-      </w:r>
-      <w:proofErr w:type="spellEnd"/>
-      <w:r>
-        <w:rPr>
-          <w:lang w:val="es-MX"/>
-        </w:rPr>
-        <w:t xml:space="preserve"> es una técnica de replicación con cierta complejidad que permite a muchos sistemas de bases de datos mantener la integridad de la información en escenarios críticos</w:t>
-      </w:r>
-      <w:r>
-        <w:rPr>
-          <w:lang w:val="es-MX"/>
-        </w:rPr>
-        <w:t>, que, a</w:t>
-      </w:r>
-      <w:r>
-        <w:rPr>
-          <w:lang w:val="es-MX"/>
-        </w:rPr>
-        <w:t xml:space="preserve"> diferencia de otros métodos, ofrece una solución neutra y balanceada para asegurar la continuidad y estabilidad de un sistema, lo </w:t>
-      </w:r>
-      <w:r>
-        <w:rPr>
-          <w:lang w:val="es-MX"/>
-        </w:rPr>
-        <w:t>cual</w:t>
-      </w:r>
-      <w:r>
-        <w:rPr>
-          <w:lang w:val="es-MX"/>
-        </w:rPr>
-        <w:t xml:space="preserve"> es </w:t>
-      </w:r>
-      <w:r>
-        <w:rPr>
-          <w:lang w:val="es-MX"/>
-        </w:rPr>
-        <w:t>necesario</w:t>
-      </w:r>
-      <w:r>
-        <w:rPr>
-          <w:lang w:val="es-MX"/>
-        </w:rPr>
-        <w:t xml:space="preserve"> en entornos donde el tiempo de inactividad y la pérdida de datos podrían tener consecuencias graves. </w:t>
-      </w:r>
-    </w:p>
-    <w:p>
-      <w:pPr>
-        <w:jc w:val="both"/>
-        <w:rPr>
-          <w:lang w:val="es-MX"/>
-        </w:rPr>
-      </w:pPr>
-      <w:r>
-        <w:rPr>
-          <w:lang w:val="es-MX"/>
-        </w:rPr>
-        <w:t>Si bien es cierto que</w:t>
-      </w:r>
-      <w:r>
-        <w:rPr>
-          <w:lang w:val="es-MX"/>
-        </w:rPr>
-        <w:t xml:space="preserve"> el </w:t>
-      </w:r>
-      <w:proofErr w:type="spellStart"/>
-      <w:r>
-        <w:rPr>
-          <w:lang w:val="es-MX"/>
-        </w:rPr>
-        <w:t>failover</w:t>
-      </w:r>
-      <w:proofErr w:type="spellEnd"/>
-      <w:r>
-        <w:rPr>
-          <w:lang w:val="es-MX"/>
-        </w:rPr>
-        <w:t xml:space="preserve"> puede requerir un uso intensivo de recursos, como mayor capacidad de almacenamiento y una constante transferencia de datos entre los servidores primario y secundario, su eficiencia y confiabilidad lo convierten en una herramienta valiosa. </w:t>
-      </w:r>
-      <w:r>
-        <w:rPr>
-          <w:lang w:val="es-MX"/>
-        </w:rPr>
-        <w:t>Aun así</w:t>
-      </w:r>
-      <w:r>
-        <w:rPr>
-          <w:lang w:val="es-MX"/>
-        </w:rPr>
-        <w:t xml:space="preserve">, su implementación a gran escala puede elevar considerablemente los costos, tanto en términos de infraestructura como de mantenimiento, lo que puede limitar su adopción en sistemas más pequeños o con recursos limitados. A pesar de estas desventajas, el </w:t>
-      </w:r>
-      <w:proofErr w:type="spellStart"/>
-      <w:r>
-        <w:rPr>
-          <w:lang w:val="es-MX"/>
-        </w:rPr>
-        <w:t>failover</w:t>
-      </w:r>
-      <w:proofErr w:type="spellEnd"/>
-      <w:r>
-        <w:rPr>
-          <w:lang w:val="es-MX"/>
-        </w:rPr>
-        <w:t xml:space="preserve"> sigue siendo una opción adaptable y segura para la mayoría de los sistemas modernos, ofreciendo una protección robusta contra fallos imprevistos y garantizando la continuidad operativa de servicios críticos.</w:t>
-      </w:r>
-    </w:p>
-    <w:p>
-      <w:pPr>
-        <w:ind w:firstLine="0"/>
-        <w:rPr>
-          <w:lang w:val="es-MX"/>
-        </w:rPr>
-      </w:pPr>
-    </w:p>
-    <w:p>
-      <w:pPr>
-        <w:ind w:firstLine="0"/>
-        <w:rPr>
-          <w:lang w:val="es-MX"/>
-        </w:rPr>
-      </w:pPr>
-    </w:p>
-    <w:p>
-      <w:pPr>
-        <w:pStyle w:val="Ttulo1"/>
-        <w:rPr>
-          <w:lang w:val="es-MX"/>
-        </w:rPr>
-      </w:pPr>
       <w:r>
         <w:rPr>
           <w:lang w:val="es-MX"/>
@@ -3371,7 +3464,6 @@
         <w:pStyle w:val="RefsAPA7"/>
       </w:pPr>
       <w:r>
-        <w:lastRenderedPageBreak/>
         <w:t xml:space="preserve">Dharam, P., &amp; Dey, M. (2021). </w:t>
       </w:r>
       <w:r>
@@ -3497,6 +3589,7 @@
       </w:pPr>
       <w:proofErr w:type="spellStart"/>
       <w:r>
+        <w:lastRenderedPageBreak/>
         <w:t>Terneborg</w:t>
       </w:r>
       <w:proofErr w:type="spellEnd"/>
@@ -5719,6 +5812,18 @@
       <w:bCs/>
     </w:rPr>
   </w:style>
+  <w:style w:type="character" w:styleId="Hipervnculovisitado">
+    <w:name w:val="FollowedHyperlink"/>
+    <w:basedOn w:val="Fuentedeprrafopredeter"/>
+    <w:uiPriority w:val="99"/>
+    <w:semiHidden/>
+    <w:unhideWhenUsed/>
+    <w:rsid w:val="004F2B2A"/>
+    <w:rPr>
+      <w:color w:val="954F72" w:themeColor="followedHyperlink"/>
+      <w:u w:val="single"/>
+    </w:rPr>
+  </w:style>
 </w:styles>
 </file>
 

</xml_diff>